<commit_message>
Jean Piaget Fial 1
</commit_message>
<xml_diff>
--- a/JeanPiaget/Majo - 2018-2019/Entregas/Parcial4_TMIs/Quinto/AroaFortes-Ezquisofrenia.docx
+++ b/JeanPiaget/Majo - 2018-2019/Entregas/Parcial4_TMIs/Quinto/AroaFortes-Ezquisofrenia.docx
@@ -35,13 +35,13 @@
         <mc:AlternateContent>
           <mc:Choice Requires="wps">
             <w:drawing>
-              <wp:anchor distT="0" distB="0" distL="114300" distR="114300" simplePos="0" relativeHeight="251659264" behindDoc="0" locked="0" layoutInCell="1" allowOverlap="1" wp14:anchorId="09B28F1E" wp14:editId="2229253A">
+              <wp:anchor distT="0" distB="0" distL="114300" distR="114300" simplePos="0" relativeHeight="251659264" behindDoc="0" locked="0" layoutInCell="1" allowOverlap="1" wp14:anchorId="09B28F1E" wp14:editId="7BD700C0">
                 <wp:simplePos x="0" y="0"/>
                 <wp:positionH relativeFrom="column">
-                  <wp:posOffset>2467154</wp:posOffset>
+                  <wp:posOffset>2257425</wp:posOffset>
                 </wp:positionH>
                 <wp:positionV relativeFrom="paragraph">
-                  <wp:posOffset>252670</wp:posOffset>
+                  <wp:posOffset>318770</wp:posOffset>
                 </wp:positionV>
                 <wp:extent cx="2057400" cy="1403985"/>
                 <wp:effectExtent l="19050" t="19050" r="19050" b="22225"/>
@@ -88,6 +88,7 @@
                                 <w:color w:val="FF0000"/>
                               </w:rPr>
                             </w:pPr>
+                            <w:bookmarkStart w:id="0" w:name="_GoBack"/>
                             <w:r>
                               <w:rPr>
                                 <w:color w:val="FF0000"/>
@@ -176,8 +177,6 @@
                               </w:rPr>
                               <w:t>.5</w:t>
                             </w:r>
-                            <w:bookmarkStart w:id="0" w:name="_GoBack"/>
-                            <w:bookmarkEnd w:id="0"/>
                             <w:r>
                               <w:rPr>
                                 <w:color w:val="FF0000"/>
@@ -304,6 +303,7 @@
                               </w:rPr>
                               <w:t>/1</w:t>
                             </w:r>
+                            <w:bookmarkEnd w:id="0"/>
                           </w:p>
                         </w:txbxContent>
                       </wps:txbx>
@@ -328,7 +328,7 @@
                 <v:stroke joinstyle="miter"/>
                 <v:path gradientshapeok="t" o:connecttype="rect"/>
               </v:shapetype>
-              <v:shape id="Cuadro de texto 2" o:spid="_x0000_s1026" type="#_x0000_t202" style="position:absolute;left:0;text-align:left;margin-left:194.25pt;margin-top:19.9pt;width:162pt;height:110.55pt;z-index:251659264;visibility:visible;mso-wrap-style:square;mso-width-percent:0;mso-height-percent:200;mso-wrap-distance-left:9pt;mso-wrap-distance-top:0;mso-wrap-distance-right:9pt;mso-wrap-distance-bottom:0;mso-position-horizontal:absolute;mso-position-horizontal-relative:text;mso-position-vertical:absolute;mso-position-vertical-relative:text;mso-width-percent:0;mso-height-percent:200;mso-width-relative:margin;mso-height-relative:margin;v-text-anchor:top" o:gfxdata="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" fillcolor="#ffd966 [1943]" strokeweight="3pt">
+              <v:shape id="Cuadro de texto 2" o:spid="_x0000_s1026" type="#_x0000_t202" style="position:absolute;left:0;text-align:left;margin-left:177.75pt;margin-top:25.1pt;width:162pt;height:110.55pt;z-index:251659264;visibility:visible;mso-wrap-style:square;mso-width-percent:0;mso-height-percent:200;mso-wrap-distance-left:9pt;mso-wrap-distance-top:0;mso-wrap-distance-right:9pt;mso-wrap-distance-bottom:0;mso-position-horizontal:absolute;mso-position-horizontal-relative:text;mso-position-vertical:absolute;mso-position-vertical-relative:text;mso-width-percent:0;mso-height-percent:200;mso-width-relative:margin;mso-height-relative:margin;v-text-anchor:top" o:gfxdata="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" fillcolor="#ffd966 [1943]" strokeweight="3pt">
                 <v:textbox style="mso-fit-shape-to-text:t">
                   <w:txbxContent>
                     <w:p>
@@ -338,6 +338,7 @@
                           <w:color w:val="FF0000"/>
                         </w:rPr>
                       </w:pPr>
+                      <w:bookmarkStart w:id="1" w:name="_GoBack"/>
                       <w:r>
                         <w:rPr>
                           <w:color w:val="FF0000"/>
@@ -426,8 +427,6 @@
                         </w:rPr>
                         <w:t>.5</w:t>
                       </w:r>
-                      <w:bookmarkStart w:id="1" w:name="_GoBack"/>
-                      <w:bookmarkEnd w:id="1"/>
                       <w:r>
                         <w:rPr>
                           <w:color w:val="FF0000"/>
@@ -554,6 +553,7 @@
                         </w:rPr>
                         <w:t>/1</w:t>
                       </w:r>
+                      <w:bookmarkEnd w:id="1"/>
                     </w:p>
                   </w:txbxContent>
                 </v:textbox>

</xml_diff>